<commit_message>
FIX: Ispravke u bazi  / ADD: Dodaci u bazi i zavrsena 1. funkcionalnost (registrovanje)
</commit_message>
<xml_diff>
--- a/Dokumentacija/Radne verzije fajlova/SSU/SSU funkcionalnost 5.1.docx
+++ b/Dokumentacija/Radne verzije fajlova/SSU/SSU funkcionalnost 5.1.docx
@@ -1,6 +1,6 @@
 
 <file path=word/document.xml><?xml version="1.0" encoding="utf-8"?>
-<w:document xmlns:wpc="http://schemas.microsoft.com/office/word/2010/wordprocessingCanvas" xmlns:cx="http://schemas.microsoft.com/office/drawing/2014/chartex" xmlns:cx1="http://schemas.microsoft.com/office/drawing/2015/9/8/chartex" xmlns:cx2="http://schemas.microsoft.com/office/drawing/2015/10/21/chartex" xmlns:cx3="http://schemas.microsoft.com/office/drawing/2016/5/9/chartex" xmlns:cx4="http://schemas.microsoft.com/office/drawing/2016/5/10/chartex" xmlns:cx5="http://schemas.microsoft.com/office/drawing/2016/5/11/chartex" xmlns:cx6="http://schemas.microsoft.com/office/drawing/2016/5/12/chartex" xmlns:cx7="http://schemas.microsoft.com/office/drawing/2016/5/13/chartex" xmlns:cx8="http://schemas.microsoft.com/office/drawing/2016/5/14/chartex" xmlns:mc="http://schemas.openxmlformats.org/markup-compatibility/2006" xmlns:aink="http://schemas.microsoft.com/office/drawing/2016/ink" xmlns:am3d="http://schemas.microsoft.com/office/drawing/2017/model3d" xmlns:o="urn:schemas-microsoft-com:office:office" xmlns:r="http://schemas.openxmlformats.org/officeDocument/2006/relationships" xmlns:m="http://schemas.openxmlformats.org/officeDocument/2006/math" xmlns:v="urn:schemas-microsoft-com:vml" xmlns:wp14="http://schemas.microsoft.com/office/word/2010/wordprocessingDrawing" xmlns:wp="http://schemas.openxmlformats.org/drawingml/2006/wordprocessingDrawing" xmlns:w10="urn:schemas-microsoft-com:office:word" xmlns:w="http://schemas.openxmlformats.org/wordprocessingml/2006/main" xmlns:w14="http://schemas.microsoft.com/office/word/2010/wordml" xmlns:w15="http://schemas.microsoft.com/office/word/2012/wordml" xmlns:w16cex="http://schemas.microsoft.com/office/word/2018/wordml/cex" xmlns:w16cid="http://schemas.microsoft.com/office/word/2016/wordml/cid" xmlns:w16="http://schemas.microsoft.com/office/word/2018/wordml" xmlns:w16se="http://schemas.microsoft.com/office/word/2015/wordml/symex" xmlns:wpg="http://schemas.microsoft.com/office/word/2010/wordprocessingGroup" xmlns:wpi="http://schemas.microsoft.com/office/word/2010/wordprocessingInk" xmlns:wne="http://schemas.microsoft.com/office/word/2006/wordml" xmlns:wps="http://schemas.microsoft.com/office/word/2010/wordprocessingShape" mc:Ignorable="w14 w15 w16se w16cid w16 w16cex wp14">
+<w:document xmlns:wpc="http://schemas.microsoft.com/office/word/2010/wordprocessingCanvas" xmlns:cx="http://schemas.microsoft.com/office/drawing/2014/chartex" xmlns:cx1="http://schemas.microsoft.com/office/drawing/2015/9/8/chartex" xmlns:mc="http://schemas.openxmlformats.org/markup-compatibility/2006" xmlns:o="urn:schemas-microsoft-com:office:office" xmlns:r="http://schemas.openxmlformats.org/officeDocument/2006/relationships" xmlns:m="http://schemas.openxmlformats.org/officeDocument/2006/math" xmlns:v="urn:schemas-microsoft-com:vml" xmlns:wp14="http://schemas.microsoft.com/office/word/2010/wordprocessingDrawing" xmlns:wp="http://schemas.openxmlformats.org/drawingml/2006/wordprocessingDrawing" xmlns:w10="urn:schemas-microsoft-com:office:word" xmlns:w="http://schemas.openxmlformats.org/wordprocessingml/2006/main" xmlns:w14="http://schemas.microsoft.com/office/word/2010/wordml" xmlns:w15="http://schemas.microsoft.com/office/word/2012/wordml" xmlns:w16se="http://schemas.microsoft.com/office/word/2015/wordml/symex" xmlns:wpg="http://schemas.microsoft.com/office/word/2010/wordprocessingGroup" xmlns:wpi="http://schemas.microsoft.com/office/word/2010/wordprocessingInk" xmlns:wne="http://schemas.microsoft.com/office/word/2006/wordml" xmlns:wps="http://schemas.microsoft.com/office/word/2010/wordprocessingShape" mc:Ignorable="w14 w15 w16se wp14">
   <w:body>
     <w:p>
       <w:pPr>
@@ -2516,7 +2516,37 @@
           <w:noProof/>
           <w:lang w:val="sr-Cyrl-RS"/>
         </w:rPr>
-        <w:t>презиме, корисничко име, шифру, ЛБО са здравствене књижице и свој ЈМБГ. ЈМБГ и ЛБО ће бити упоређивани са подацима из базе како се не би  направио налог који већ постоји или манипулисање лажним подацима. Корисничко име мора бити јединствено за сваког грађанина.</w:t>
+        <w:t>презиме, корисничко име, шифр</w:t>
+      </w:r>
+      <w:r>
+        <w:rPr>
+          <w:noProof/>
+          <w:lang w:val="sr-Cyrl-RS"/>
+        </w:rPr>
+        <w:t xml:space="preserve">у, ЛБО са здравствене књижице, </w:t>
+      </w:r>
+      <w:r>
+        <w:rPr>
+          <w:noProof/>
+          <w:lang w:val="sr-Cyrl-RS"/>
+        </w:rPr>
+        <w:t>свој ЈМБГ</w:t>
+      </w:r>
+      <w:r>
+        <w:rPr>
+          <w:noProof/>
+          <w:lang w:val="sr-Cyrl-RS"/>
+        </w:rPr>
+        <w:t>, број телефона, адресу и место</w:t>
+      </w:r>
+      <w:bookmarkStart w:id="16" w:name="_GoBack"/>
+      <w:bookmarkEnd w:id="16"/>
+      <w:r>
+        <w:rPr>
+          <w:noProof/>
+          <w:lang w:val="sr-Cyrl-RS"/>
+        </w:rPr>
+        <w:t>. ЈМБГ и ЛБО ће бити упоређивани са подацима из базе како се не би  направио налог који већ постоји или манипулисање лажним подацима. Корисничко име мора бити јединствено за сваког грађанина.</w:t>
       </w:r>
     </w:p>
     <w:p>
@@ -2670,6 +2700,7 @@
         <w:rPr>
           <w:lang w:val="sr-Cyrl-RS"/>
         </w:rPr>
+        <w:lastRenderedPageBreak/>
         <w:t>Име</w:t>
       </w:r>
     </w:p>
@@ -2689,7 +2720,6 @@
         <w:rPr>
           <w:lang w:val="sr-Cyrl-RS"/>
         </w:rPr>
-        <w:lastRenderedPageBreak/>
         <w:t>Презиме</w:t>
       </w:r>
     </w:p>
@@ -2702,14 +2732,28 @@
         </w:numPr>
         <w:spacing w:line="256" w:lineRule="auto"/>
         <w:rPr>
-          <w:lang w:val="sr-Cyrl-RS"/>
-        </w:rPr>
-      </w:pPr>
-      <w:r>
-        <w:rPr>
-          <w:lang w:val="sr-Cyrl-RS"/>
-        </w:rPr>
-        <w:t>Корисничко име</w:t>
+          <w:i/>
+          <w:lang w:val="sr-Cyrl-RS"/>
+        </w:rPr>
+      </w:pPr>
+      <w:r>
+        <w:rPr>
+          <w:i/>
+          <w:lang w:val="sr-Cyrl-RS"/>
+        </w:rPr>
+        <w:t>Е-</w:t>
+      </w:r>
+      <w:r>
+        <w:rPr>
+          <w:i/>
+        </w:rPr>
+        <w:t xml:space="preserve">mail </w:t>
+      </w:r>
+      <w:r>
+        <w:rPr>
+          <w:lang w:val="sr-Cyrl-RS"/>
+        </w:rPr>
+        <w:t>адресу</w:t>
       </w:r>
     </w:p>
     <w:p>
@@ -2721,28 +2765,14 @@
         </w:numPr>
         <w:spacing w:line="256" w:lineRule="auto"/>
         <w:rPr>
-          <w:i/>
-          <w:lang w:val="sr-Cyrl-RS"/>
-        </w:rPr>
-      </w:pPr>
-      <w:r>
-        <w:rPr>
-          <w:i/>
-          <w:lang w:val="sr-Cyrl-RS"/>
-        </w:rPr>
-        <w:t>Е-</w:t>
-      </w:r>
-      <w:r>
-        <w:rPr>
-          <w:i/>
-        </w:rPr>
-        <w:t xml:space="preserve">mail </w:t>
-      </w:r>
-      <w:r>
-        <w:rPr>
-          <w:lang w:val="sr-Cyrl-RS"/>
-        </w:rPr>
-        <w:t>адресу</w:t>
+          <w:lang w:val="sr-Cyrl-RS"/>
+        </w:rPr>
+      </w:pPr>
+      <w:r>
+        <w:rPr>
+          <w:lang w:val="sr-Cyrl-RS"/>
+        </w:rPr>
+        <w:t>Лозинку</w:t>
       </w:r>
     </w:p>
     <w:p>
@@ -2761,7 +2791,7 @@
         <w:rPr>
           <w:lang w:val="sr-Cyrl-RS"/>
         </w:rPr>
-        <w:t>Лозинку</w:t>
+        <w:t>Потврду лозинке</w:t>
       </w:r>
     </w:p>
     <w:p>
@@ -2780,7 +2810,7 @@
         <w:rPr>
           <w:lang w:val="sr-Cyrl-RS"/>
         </w:rPr>
-        <w:t>Потврду лозинке</w:t>
+        <w:t>ЛБО са здраствене књижице</w:t>
       </w:r>
     </w:p>
     <w:p>
@@ -2799,7 +2829,7 @@
         <w:rPr>
           <w:lang w:val="sr-Cyrl-RS"/>
         </w:rPr>
-        <w:t>ЛБО са здраствене књижице</w:t>
+        <w:t>ЈМВГ</w:t>
       </w:r>
     </w:p>
     <w:p>
@@ -2818,7 +2848,45 @@
         <w:rPr>
           <w:lang w:val="sr-Cyrl-RS"/>
         </w:rPr>
-        <w:t>ЈМВГ</w:t>
+        <w:t>Број телефона</w:t>
+      </w:r>
+    </w:p>
+    <w:p>
+      <w:pPr>
+        <w:pStyle w:val="ListParagraph"/>
+        <w:numPr>
+          <w:ilvl w:val="0"/>
+          <w:numId w:val="24"/>
+        </w:numPr>
+        <w:spacing w:line="256" w:lineRule="auto"/>
+        <w:rPr>
+          <w:lang w:val="sr-Cyrl-RS"/>
+        </w:rPr>
+      </w:pPr>
+      <w:r>
+        <w:rPr>
+          <w:lang w:val="sr-Cyrl-RS"/>
+        </w:rPr>
+        <w:t>Адресу</w:t>
+      </w:r>
+    </w:p>
+    <w:p>
+      <w:pPr>
+        <w:pStyle w:val="ListParagraph"/>
+        <w:numPr>
+          <w:ilvl w:val="0"/>
+          <w:numId w:val="24"/>
+        </w:numPr>
+        <w:spacing w:line="256" w:lineRule="auto"/>
+        <w:rPr>
+          <w:lang w:val="sr-Cyrl-RS"/>
+        </w:rPr>
+      </w:pPr>
+      <w:r>
+        <w:rPr>
+          <w:lang w:val="sr-Cyrl-RS"/>
+        </w:rPr>
+        <w:t>Место</w:t>
       </w:r>
     </w:p>
     <w:p>
@@ -3122,7 +3190,7 @@
 </file>
 
 <file path=word/endnotes.xml><?xml version="1.0" encoding="utf-8"?>
-<w:endnotes xmlns:wpc="http://schemas.microsoft.com/office/word/2010/wordprocessingCanvas" xmlns:cx="http://schemas.microsoft.com/office/drawing/2014/chartex" xmlns:cx1="http://schemas.microsoft.com/office/drawing/2015/9/8/chartex" xmlns:cx2="http://schemas.microsoft.com/office/drawing/2015/10/21/chartex" xmlns:cx3="http://schemas.microsoft.com/office/drawing/2016/5/9/chartex" xmlns:cx4="http://schemas.microsoft.com/office/drawing/2016/5/10/chartex" xmlns:cx5="http://schemas.microsoft.com/office/drawing/2016/5/11/chartex" xmlns:cx6="http://schemas.microsoft.com/office/drawing/2016/5/12/chartex" xmlns:cx7="http://schemas.microsoft.com/office/drawing/2016/5/13/chartex" xmlns:cx8="http://schemas.microsoft.com/office/drawing/2016/5/14/chartex" xmlns:mc="http://schemas.openxmlformats.org/markup-compatibility/2006" xmlns:aink="http://schemas.microsoft.com/office/drawing/2016/ink" xmlns:am3d="http://schemas.microsoft.com/office/drawing/2017/model3d" xmlns:o="urn:schemas-microsoft-com:office:office" xmlns:r="http://schemas.openxmlformats.org/officeDocument/2006/relationships" xmlns:m="http://schemas.openxmlformats.org/officeDocument/2006/math" xmlns:v="urn:schemas-microsoft-com:vml" xmlns:wp14="http://schemas.microsoft.com/office/word/2010/wordprocessingDrawing" xmlns:wp="http://schemas.openxmlformats.org/drawingml/2006/wordprocessingDrawing" xmlns:w10="urn:schemas-microsoft-com:office:word" xmlns:w="http://schemas.openxmlformats.org/wordprocessingml/2006/main" xmlns:w14="http://schemas.microsoft.com/office/word/2010/wordml" xmlns:w15="http://schemas.microsoft.com/office/word/2012/wordml" xmlns:w16cex="http://schemas.microsoft.com/office/word/2018/wordml/cex" xmlns:w16cid="http://schemas.microsoft.com/office/word/2016/wordml/cid" xmlns:w16="http://schemas.microsoft.com/office/word/2018/wordml" xmlns:w16se="http://schemas.microsoft.com/office/word/2015/wordml/symex" xmlns:wpg="http://schemas.microsoft.com/office/word/2010/wordprocessingGroup" xmlns:wpi="http://schemas.microsoft.com/office/word/2010/wordprocessingInk" xmlns:wne="http://schemas.microsoft.com/office/word/2006/wordml" xmlns:wps="http://schemas.microsoft.com/office/word/2010/wordprocessingShape" mc:Ignorable="w14 w15 w16se w16cid w16 w16cex wp14">
+<w:endnotes xmlns:wpc="http://schemas.microsoft.com/office/word/2010/wordprocessingCanvas" xmlns:cx="http://schemas.microsoft.com/office/drawing/2014/chartex" xmlns:cx1="http://schemas.microsoft.com/office/drawing/2015/9/8/chartex" xmlns:mc="http://schemas.openxmlformats.org/markup-compatibility/2006" xmlns:o="urn:schemas-microsoft-com:office:office" xmlns:r="http://schemas.openxmlformats.org/officeDocument/2006/relationships" xmlns:m="http://schemas.openxmlformats.org/officeDocument/2006/math" xmlns:v="urn:schemas-microsoft-com:vml" xmlns:wp14="http://schemas.microsoft.com/office/word/2010/wordprocessingDrawing" xmlns:wp="http://schemas.openxmlformats.org/drawingml/2006/wordprocessingDrawing" xmlns:w10="urn:schemas-microsoft-com:office:word" xmlns:w="http://schemas.openxmlformats.org/wordprocessingml/2006/main" xmlns:w14="http://schemas.microsoft.com/office/word/2010/wordml" xmlns:w15="http://schemas.microsoft.com/office/word/2012/wordml" xmlns:w16se="http://schemas.microsoft.com/office/word/2015/wordml/symex" xmlns:wpg="http://schemas.microsoft.com/office/word/2010/wordprocessingGroup" xmlns:wpi="http://schemas.microsoft.com/office/word/2010/wordprocessingInk" xmlns:wne="http://schemas.microsoft.com/office/word/2006/wordml" xmlns:wps="http://schemas.microsoft.com/office/word/2010/wordprocessingShape" mc:Ignorable="w14 w15 w16se wp14">
   <w:endnote w:type="separator" w:id="-1">
     <w:p>
       <w:pPr>
@@ -3147,7 +3215,7 @@
 </file>
 
 <file path=word/footer1.xml><?xml version="1.0" encoding="utf-8"?>
-<w:ftr xmlns:wpc="http://schemas.microsoft.com/office/word/2010/wordprocessingCanvas" xmlns:cx="http://schemas.microsoft.com/office/drawing/2014/chartex" xmlns:cx1="http://schemas.microsoft.com/office/drawing/2015/9/8/chartex" xmlns:cx2="http://schemas.microsoft.com/office/drawing/2015/10/21/chartex" xmlns:cx3="http://schemas.microsoft.com/office/drawing/2016/5/9/chartex" xmlns:cx4="http://schemas.microsoft.com/office/drawing/2016/5/10/chartex" xmlns:cx5="http://schemas.microsoft.com/office/drawing/2016/5/11/chartex" xmlns:cx6="http://schemas.microsoft.com/office/drawing/2016/5/12/chartex" xmlns:cx7="http://schemas.microsoft.com/office/drawing/2016/5/13/chartex" xmlns:cx8="http://schemas.microsoft.com/office/drawing/2016/5/14/chartex" xmlns:mc="http://schemas.openxmlformats.org/markup-compatibility/2006" xmlns:aink="http://schemas.microsoft.com/office/drawing/2016/ink" xmlns:am3d="http://schemas.microsoft.com/office/drawing/2017/model3d" xmlns:o="urn:schemas-microsoft-com:office:office" xmlns:r="http://schemas.openxmlformats.org/officeDocument/2006/relationships" xmlns:m="http://schemas.openxmlformats.org/officeDocument/2006/math" xmlns:v="urn:schemas-microsoft-com:vml" xmlns:wp14="http://schemas.microsoft.com/office/word/2010/wordprocessingDrawing" xmlns:wp="http://schemas.openxmlformats.org/drawingml/2006/wordprocessingDrawing" xmlns:w10="urn:schemas-microsoft-com:office:word" xmlns:w="http://schemas.openxmlformats.org/wordprocessingml/2006/main" xmlns:w14="http://schemas.microsoft.com/office/word/2010/wordml" xmlns:w15="http://schemas.microsoft.com/office/word/2012/wordml" xmlns:w16cex="http://schemas.microsoft.com/office/word/2018/wordml/cex" xmlns:w16cid="http://schemas.microsoft.com/office/word/2016/wordml/cid" xmlns:w16="http://schemas.microsoft.com/office/word/2018/wordml" xmlns:w16se="http://schemas.microsoft.com/office/word/2015/wordml/symex" xmlns:wpg="http://schemas.microsoft.com/office/word/2010/wordprocessingGroup" xmlns:wpi="http://schemas.microsoft.com/office/word/2010/wordprocessingInk" xmlns:wne="http://schemas.microsoft.com/office/word/2006/wordml" xmlns:wps="http://schemas.microsoft.com/office/word/2010/wordprocessingShape" mc:Ignorable="w14 w15 w16se w16cid w16 w16cex wp14">
+<w:ftr xmlns:wpc="http://schemas.microsoft.com/office/word/2010/wordprocessingCanvas" xmlns:cx="http://schemas.microsoft.com/office/drawing/2014/chartex" xmlns:cx1="http://schemas.microsoft.com/office/drawing/2015/9/8/chartex" xmlns:mc="http://schemas.openxmlformats.org/markup-compatibility/2006" xmlns:o="urn:schemas-microsoft-com:office:office" xmlns:r="http://schemas.openxmlformats.org/officeDocument/2006/relationships" xmlns:m="http://schemas.openxmlformats.org/officeDocument/2006/math" xmlns:v="urn:schemas-microsoft-com:vml" xmlns:wp14="http://schemas.microsoft.com/office/word/2010/wordprocessingDrawing" xmlns:wp="http://schemas.openxmlformats.org/drawingml/2006/wordprocessingDrawing" xmlns:w10="urn:schemas-microsoft-com:office:word" xmlns:w="http://schemas.openxmlformats.org/wordprocessingml/2006/main" xmlns:w14="http://schemas.microsoft.com/office/word/2010/wordml" xmlns:w15="http://schemas.microsoft.com/office/word/2012/wordml" xmlns:w16se="http://schemas.microsoft.com/office/word/2015/wordml/symex" xmlns:wpg="http://schemas.microsoft.com/office/word/2010/wordprocessingGroup" xmlns:wpi="http://schemas.microsoft.com/office/word/2010/wordprocessingInk" xmlns:wne="http://schemas.microsoft.com/office/word/2006/wordml" xmlns:wps="http://schemas.microsoft.com/office/word/2010/wordprocessingShape" mc:Ignorable="w14 w15 w16se wp14">
   <w:sdt>
     <w:sdtPr>
       <w:id w:val="1976717809"/>
@@ -3200,7 +3268,7 @@
 </file>
 
 <file path=word/footnotes.xml><?xml version="1.0" encoding="utf-8"?>
-<w:footnotes xmlns:wpc="http://schemas.microsoft.com/office/word/2010/wordprocessingCanvas" xmlns:cx="http://schemas.microsoft.com/office/drawing/2014/chartex" xmlns:cx1="http://schemas.microsoft.com/office/drawing/2015/9/8/chartex" xmlns:cx2="http://schemas.microsoft.com/office/drawing/2015/10/21/chartex" xmlns:cx3="http://schemas.microsoft.com/office/drawing/2016/5/9/chartex" xmlns:cx4="http://schemas.microsoft.com/office/drawing/2016/5/10/chartex" xmlns:cx5="http://schemas.microsoft.com/office/drawing/2016/5/11/chartex" xmlns:cx6="http://schemas.microsoft.com/office/drawing/2016/5/12/chartex" xmlns:cx7="http://schemas.microsoft.com/office/drawing/2016/5/13/chartex" xmlns:cx8="http://schemas.microsoft.com/office/drawing/2016/5/14/chartex" xmlns:mc="http://schemas.openxmlformats.org/markup-compatibility/2006" xmlns:aink="http://schemas.microsoft.com/office/drawing/2016/ink" xmlns:am3d="http://schemas.microsoft.com/office/drawing/2017/model3d" xmlns:o="urn:schemas-microsoft-com:office:office" xmlns:r="http://schemas.openxmlformats.org/officeDocument/2006/relationships" xmlns:m="http://schemas.openxmlformats.org/officeDocument/2006/math" xmlns:v="urn:schemas-microsoft-com:vml" xmlns:wp14="http://schemas.microsoft.com/office/word/2010/wordprocessingDrawing" xmlns:wp="http://schemas.openxmlformats.org/drawingml/2006/wordprocessingDrawing" xmlns:w10="urn:schemas-microsoft-com:office:word" xmlns:w="http://schemas.openxmlformats.org/wordprocessingml/2006/main" xmlns:w14="http://schemas.microsoft.com/office/word/2010/wordml" xmlns:w15="http://schemas.microsoft.com/office/word/2012/wordml" xmlns:w16cex="http://schemas.microsoft.com/office/word/2018/wordml/cex" xmlns:w16cid="http://schemas.microsoft.com/office/word/2016/wordml/cid" xmlns:w16="http://schemas.microsoft.com/office/word/2018/wordml" xmlns:w16se="http://schemas.microsoft.com/office/word/2015/wordml/symex" xmlns:wpg="http://schemas.microsoft.com/office/word/2010/wordprocessingGroup" xmlns:wpi="http://schemas.microsoft.com/office/word/2010/wordprocessingInk" xmlns:wne="http://schemas.microsoft.com/office/word/2006/wordml" xmlns:wps="http://schemas.microsoft.com/office/word/2010/wordprocessingShape" mc:Ignorable="w14 w15 w16se w16cid w16 w16cex wp14">
+<w:footnotes xmlns:wpc="http://schemas.microsoft.com/office/word/2010/wordprocessingCanvas" xmlns:cx="http://schemas.microsoft.com/office/drawing/2014/chartex" xmlns:cx1="http://schemas.microsoft.com/office/drawing/2015/9/8/chartex" xmlns:mc="http://schemas.openxmlformats.org/markup-compatibility/2006" xmlns:o="urn:schemas-microsoft-com:office:office" xmlns:r="http://schemas.openxmlformats.org/officeDocument/2006/relationships" xmlns:m="http://schemas.openxmlformats.org/officeDocument/2006/math" xmlns:v="urn:schemas-microsoft-com:vml" xmlns:wp14="http://schemas.microsoft.com/office/word/2010/wordprocessingDrawing" xmlns:wp="http://schemas.openxmlformats.org/drawingml/2006/wordprocessingDrawing" xmlns:w10="urn:schemas-microsoft-com:office:word" xmlns:w="http://schemas.openxmlformats.org/wordprocessingml/2006/main" xmlns:w14="http://schemas.microsoft.com/office/word/2010/wordml" xmlns:w15="http://schemas.microsoft.com/office/word/2012/wordml" xmlns:w16se="http://schemas.microsoft.com/office/word/2015/wordml/symex" xmlns:wpg="http://schemas.microsoft.com/office/word/2010/wordprocessingGroup" xmlns:wpi="http://schemas.microsoft.com/office/word/2010/wordprocessingInk" xmlns:wne="http://schemas.microsoft.com/office/word/2006/wordml" xmlns:wps="http://schemas.microsoft.com/office/word/2010/wordprocessingShape" mc:Ignorable="w14 w15 w16se wp14">
   <w:footnote w:type="separator" w:id="-1">
     <w:p>
       <w:pPr>
@@ -3225,7 +3293,7 @@
 </file>
 
 <file path=word/header1.xml><?xml version="1.0" encoding="utf-8"?>
-<w:hdr xmlns:wpc="http://schemas.microsoft.com/office/word/2010/wordprocessingCanvas" xmlns:cx="http://schemas.microsoft.com/office/drawing/2014/chartex" xmlns:cx1="http://schemas.microsoft.com/office/drawing/2015/9/8/chartex" xmlns:cx2="http://schemas.microsoft.com/office/drawing/2015/10/21/chartex" xmlns:cx3="http://schemas.microsoft.com/office/drawing/2016/5/9/chartex" xmlns:cx4="http://schemas.microsoft.com/office/drawing/2016/5/10/chartex" xmlns:cx5="http://schemas.microsoft.com/office/drawing/2016/5/11/chartex" xmlns:cx6="http://schemas.microsoft.com/office/drawing/2016/5/12/chartex" xmlns:cx7="http://schemas.microsoft.com/office/drawing/2016/5/13/chartex" xmlns:cx8="http://schemas.microsoft.com/office/drawing/2016/5/14/chartex" xmlns:mc="http://schemas.openxmlformats.org/markup-compatibility/2006" xmlns:aink="http://schemas.microsoft.com/office/drawing/2016/ink" xmlns:am3d="http://schemas.microsoft.com/office/drawing/2017/model3d" xmlns:o="urn:schemas-microsoft-com:office:office" xmlns:r="http://schemas.openxmlformats.org/officeDocument/2006/relationships" xmlns:m="http://schemas.openxmlformats.org/officeDocument/2006/math" xmlns:v="urn:schemas-microsoft-com:vml" xmlns:wp14="http://schemas.microsoft.com/office/word/2010/wordprocessingDrawing" xmlns:wp="http://schemas.openxmlformats.org/drawingml/2006/wordprocessingDrawing" xmlns:w10="urn:schemas-microsoft-com:office:word" xmlns:w="http://schemas.openxmlformats.org/wordprocessingml/2006/main" xmlns:w14="http://schemas.microsoft.com/office/word/2010/wordml" xmlns:w15="http://schemas.microsoft.com/office/word/2012/wordml" xmlns:w16cex="http://schemas.microsoft.com/office/word/2018/wordml/cex" xmlns:w16cid="http://schemas.microsoft.com/office/word/2016/wordml/cid" xmlns:w16="http://schemas.microsoft.com/office/word/2018/wordml" xmlns:w16se="http://schemas.microsoft.com/office/word/2015/wordml/symex" xmlns:wpg="http://schemas.microsoft.com/office/word/2010/wordprocessingGroup" xmlns:wpi="http://schemas.microsoft.com/office/word/2010/wordprocessingInk" xmlns:wne="http://schemas.microsoft.com/office/word/2006/wordml" xmlns:wps="http://schemas.microsoft.com/office/word/2010/wordprocessingShape" mc:Ignorable="w14 w15 w16se w16cid w16 w16cex wp14">
+<w:hdr xmlns:wpc="http://schemas.microsoft.com/office/word/2010/wordprocessingCanvas" xmlns:cx="http://schemas.microsoft.com/office/drawing/2014/chartex" xmlns:cx1="http://schemas.microsoft.com/office/drawing/2015/9/8/chartex" xmlns:mc="http://schemas.openxmlformats.org/markup-compatibility/2006" xmlns:o="urn:schemas-microsoft-com:office:office" xmlns:r="http://schemas.openxmlformats.org/officeDocument/2006/relationships" xmlns:m="http://schemas.openxmlformats.org/officeDocument/2006/math" xmlns:v="urn:schemas-microsoft-com:vml" xmlns:wp14="http://schemas.microsoft.com/office/word/2010/wordprocessingDrawing" xmlns:wp="http://schemas.openxmlformats.org/drawingml/2006/wordprocessingDrawing" xmlns:w10="urn:schemas-microsoft-com:office:word" xmlns:w="http://schemas.openxmlformats.org/wordprocessingml/2006/main" xmlns:w14="http://schemas.microsoft.com/office/word/2010/wordml" xmlns:w15="http://schemas.microsoft.com/office/word/2012/wordml" xmlns:w16se="http://schemas.microsoft.com/office/word/2015/wordml/symex" xmlns:wpg="http://schemas.microsoft.com/office/word/2010/wordprocessingGroup" xmlns:wpi="http://schemas.microsoft.com/office/word/2010/wordprocessingInk" xmlns:wne="http://schemas.microsoft.com/office/word/2006/wordml" xmlns:wps="http://schemas.microsoft.com/office/word/2010/wordprocessingShape" mc:Ignorable="w14 w15 w16se wp14">
   <w:p>
     <w:pPr>
       <w:pStyle w:val="Header"/>
@@ -3309,7 +3377,7 @@
 </file>
 
 <file path=word/numbering.xml><?xml version="1.0" encoding="utf-8"?>
-<w:numbering xmlns:wpc="http://schemas.microsoft.com/office/word/2010/wordprocessingCanvas" xmlns:cx="http://schemas.microsoft.com/office/drawing/2014/chartex" xmlns:cx1="http://schemas.microsoft.com/office/drawing/2015/9/8/chartex" xmlns:cx2="http://schemas.microsoft.com/office/drawing/2015/10/21/chartex" xmlns:cx3="http://schemas.microsoft.com/office/drawing/2016/5/9/chartex" xmlns:cx4="http://schemas.microsoft.com/office/drawing/2016/5/10/chartex" xmlns:cx5="http://schemas.microsoft.com/office/drawing/2016/5/11/chartex" xmlns:cx6="http://schemas.microsoft.com/office/drawing/2016/5/12/chartex" xmlns:cx7="http://schemas.microsoft.com/office/drawing/2016/5/13/chartex" xmlns:cx8="http://schemas.microsoft.com/office/drawing/2016/5/14/chartex" xmlns:mc="http://schemas.openxmlformats.org/markup-compatibility/2006" xmlns:aink="http://schemas.microsoft.com/office/drawing/2016/ink" xmlns:am3d="http://schemas.microsoft.com/office/drawing/2017/model3d" xmlns:o="urn:schemas-microsoft-com:office:office" xmlns:r="http://schemas.openxmlformats.org/officeDocument/2006/relationships" xmlns:m="http://schemas.openxmlformats.org/officeDocument/2006/math" xmlns:v="urn:schemas-microsoft-com:vml" xmlns:wp14="http://schemas.microsoft.com/office/word/2010/wordprocessingDrawing" xmlns:wp="http://schemas.openxmlformats.org/drawingml/2006/wordprocessingDrawing" xmlns:w10="urn:schemas-microsoft-com:office:word" xmlns:w="http://schemas.openxmlformats.org/wordprocessingml/2006/main" xmlns:w14="http://schemas.microsoft.com/office/word/2010/wordml" xmlns:w15="http://schemas.microsoft.com/office/word/2012/wordml" xmlns:w16cex="http://schemas.microsoft.com/office/word/2018/wordml/cex" xmlns:w16cid="http://schemas.microsoft.com/office/word/2016/wordml/cid" xmlns:w16="http://schemas.microsoft.com/office/word/2018/wordml" xmlns:w16se="http://schemas.microsoft.com/office/word/2015/wordml/symex" xmlns:wpg="http://schemas.microsoft.com/office/word/2010/wordprocessingGroup" xmlns:wpi="http://schemas.microsoft.com/office/word/2010/wordprocessingInk" xmlns:wne="http://schemas.microsoft.com/office/word/2006/wordml" xmlns:wps="http://schemas.microsoft.com/office/word/2010/wordprocessingShape" mc:Ignorable="w14 w15 w16se w16cid w16 w16cex wp14">
+<w:numbering xmlns:wpc="http://schemas.microsoft.com/office/word/2010/wordprocessingCanvas" xmlns:cx="http://schemas.microsoft.com/office/drawing/2014/chartex" xmlns:cx1="http://schemas.microsoft.com/office/drawing/2015/9/8/chartex" xmlns:mc="http://schemas.openxmlformats.org/markup-compatibility/2006" xmlns:o="urn:schemas-microsoft-com:office:office" xmlns:r="http://schemas.openxmlformats.org/officeDocument/2006/relationships" xmlns:m="http://schemas.openxmlformats.org/officeDocument/2006/math" xmlns:v="urn:schemas-microsoft-com:vml" xmlns:wp14="http://schemas.microsoft.com/office/word/2010/wordprocessingDrawing" xmlns:wp="http://schemas.openxmlformats.org/drawingml/2006/wordprocessingDrawing" xmlns:w10="urn:schemas-microsoft-com:office:word" xmlns:w="http://schemas.openxmlformats.org/wordprocessingml/2006/main" xmlns:w14="http://schemas.microsoft.com/office/word/2010/wordml" xmlns:w15="http://schemas.microsoft.com/office/word/2012/wordml" xmlns:w16se="http://schemas.microsoft.com/office/word/2015/wordml/symex" xmlns:wpg="http://schemas.microsoft.com/office/word/2010/wordprocessingGroup" xmlns:wpi="http://schemas.microsoft.com/office/word/2010/wordprocessingInk" xmlns:wne="http://schemas.microsoft.com/office/word/2006/wordml" xmlns:wps="http://schemas.microsoft.com/office/word/2010/wordprocessingShape" mc:Ignorable="w14 w15 w16se wp14">
   <w:abstractNum w:abstractNumId="0" w15:restartNumberingAfterBreak="0">
     <w:nsid w:val="04527825"/>
     <w:multiLevelType w:val="hybridMultilevel"/>
@@ -5523,7 +5591,7 @@
 </file>
 
 <file path=word/styles.xml><?xml version="1.0" encoding="utf-8"?>
-<w:styles xmlns:mc="http://schemas.openxmlformats.org/markup-compatibility/2006" xmlns:r="http://schemas.openxmlformats.org/officeDocument/2006/relationships" xmlns:w="http://schemas.openxmlformats.org/wordprocessingml/2006/main" xmlns:w14="http://schemas.microsoft.com/office/word/2010/wordml" xmlns:w15="http://schemas.microsoft.com/office/word/2012/wordml" xmlns:w16cex="http://schemas.microsoft.com/office/word/2018/wordml/cex" xmlns:w16cid="http://schemas.microsoft.com/office/word/2016/wordml/cid" xmlns:w16="http://schemas.microsoft.com/office/word/2018/wordml" xmlns:w16se="http://schemas.microsoft.com/office/word/2015/wordml/symex" mc:Ignorable="w14 w15 w16se w16cid w16 w16cex">
+<w:styles xmlns:mc="http://schemas.openxmlformats.org/markup-compatibility/2006" xmlns:r="http://schemas.openxmlformats.org/officeDocument/2006/relationships" xmlns:w="http://schemas.openxmlformats.org/wordprocessingml/2006/main" xmlns:w14="http://schemas.microsoft.com/office/word/2010/wordml" xmlns:w15="http://schemas.microsoft.com/office/word/2012/wordml" xmlns:w16se="http://schemas.microsoft.com/office/word/2015/wordml/symex" mc:Ignorable="w14 w15 w16se">
   <w:docDefaults>
     <w:rPrDefault>
       <w:rPr>
@@ -5539,7 +5607,7 @@
       </w:pPr>
     </w:pPrDefault>
   </w:docDefaults>
-  <w:latentStyles w:defLockedState="0" w:defUIPriority="99" w:defSemiHidden="0" w:defUnhideWhenUsed="0" w:defQFormat="0" w:count="376">
+  <w:latentStyles w:defLockedState="0" w:defUIPriority="99" w:defSemiHidden="0" w:defUnhideWhenUsed="0" w:defQFormat="0" w:count="371">
     <w:lsdException w:name="Normal" w:uiPriority="0" w:qFormat="1"/>
     <w:lsdException w:name="heading 1" w:uiPriority="9" w:qFormat="1"/>
     <w:lsdException w:name="heading 2" w:semiHidden="1" w:uiPriority="9" w:unhideWhenUsed="1" w:qFormat="1"/>
@@ -5645,6 +5713,7 @@
     <w:lsdException w:name="HTML Sample" w:semiHidden="1" w:unhideWhenUsed="1"/>
     <w:lsdException w:name="HTML Typewriter" w:semiHidden="1" w:unhideWhenUsed="1"/>
     <w:lsdException w:name="HTML Variable" w:semiHidden="1" w:unhideWhenUsed="1"/>
+    <w:lsdException w:name="Normal Table" w:semiHidden="1" w:unhideWhenUsed="1"/>
     <w:lsdException w:name="annotation subject" w:semiHidden="1" w:unhideWhenUsed="1"/>
     <w:lsdException w:name="No List" w:semiHidden="1" w:unhideWhenUsed="1"/>
     <w:lsdException w:name="Outline List 1" w:semiHidden="1" w:unhideWhenUsed="1"/>
@@ -5687,8 +5756,11 @@
     <w:lsdException w:name="Table Contemporary" w:semiHidden="1" w:unhideWhenUsed="1"/>
     <w:lsdException w:name="Table Elegant" w:semiHidden="1" w:unhideWhenUsed="1"/>
     <w:lsdException w:name="Table Professional" w:semiHidden="1" w:unhideWhenUsed="1"/>
+    <w:lsdException w:name="Table Subtle 1" w:semiHidden="1" w:unhideWhenUsed="1"/>
     <w:lsdException w:name="Table Subtle 2" w:semiHidden="1" w:unhideWhenUsed="1"/>
     <w:lsdException w:name="Table Web 1" w:semiHidden="1" w:unhideWhenUsed="1"/>
+    <w:lsdException w:name="Table Web 2" w:semiHidden="1" w:unhideWhenUsed="1"/>
+    <w:lsdException w:name="Table Web 3" w:semiHidden="1" w:unhideWhenUsed="1"/>
     <w:lsdException w:name="Balloon Text" w:semiHidden="1" w:unhideWhenUsed="1"/>
     <w:lsdException w:name="Table Grid" w:uiPriority="39"/>
     <w:lsdException w:name="Table Theme" w:semiHidden="1" w:unhideWhenUsed="1"/>
@@ -5907,11 +5979,6 @@
     <w:lsdException w:name="List Table 5 Dark Accent 6" w:uiPriority="50"/>
     <w:lsdException w:name="List Table 6 Colorful Accent 6" w:uiPriority="51"/>
     <w:lsdException w:name="List Table 7 Colorful Accent 6" w:uiPriority="52"/>
-    <w:lsdException w:name="Mention" w:semiHidden="1" w:unhideWhenUsed="1"/>
-    <w:lsdException w:name="Smart Hyperlink" w:semiHidden="1" w:unhideWhenUsed="1"/>
-    <w:lsdException w:name="Hashtag" w:semiHidden="1" w:unhideWhenUsed="1"/>
-    <w:lsdException w:name="Unresolved Mention" w:semiHidden="1" w:unhideWhenUsed="1"/>
-    <w:lsdException w:name="Smart Link" w:semiHidden="1" w:unhideWhenUsed="1"/>
   </w:latentStyles>
   <w:style w:type="paragraph" w:default="1" w:styleId="Normal">
     <w:name w:val="Normal"/>
@@ -6436,7 +6503,7 @@
 </file>
 
 <file path=customXml/itemProps1.xml><?xml version="1.0" encoding="utf-8"?>
-<ds:datastoreItem xmlns:ds="http://schemas.openxmlformats.org/officeDocument/2006/customXml" ds:itemID="{806D4CD1-4B39-423E-98BF-51873453583C}">
+<ds:datastoreItem xmlns:ds="http://schemas.openxmlformats.org/officeDocument/2006/customXml" ds:itemID="{88D17799-7ADD-4DE2-B4D6-08AC617E936F}">
   <ds:schemaRefs>
     <ds:schemaRef ds:uri="http://schemas.openxmlformats.org/officeDocument/2006/bibliography"/>
   </ds:schemaRefs>

</xml_diff>

<commit_message>
ADD: Funckionalnost 2 uradjena. Logovanje svih vrsta korsnika.
</commit_message>
<xml_diff>
--- a/Dokumentacija/Radne verzije fajlova/SSU/SSU funkcionalnost 5.1.docx
+++ b/Dokumentacija/Radne verzije fajlova/SSU/SSU funkcionalnost 5.1.docx
@@ -637,7 +637,20 @@
               <w:rPr>
                 <w:lang w:val="sr-Cyrl-RS"/>
               </w:rPr>
-              <w:t>25.03.2021.</w:t>
+              <w:t>25.03.</w:t>
+            </w:r>
+            <w:r>
+              <w:rPr>
+                <w:color w:val="595959" w:themeColor="text1" w:themeTint="A6"/>
+                <w:lang w:val="sr-Cyrl-RS"/>
+              </w:rPr>
+              <w:t>2021</w:t>
+            </w:r>
+            <w:r>
+              <w:rPr>
+                <w:lang w:val="sr-Cyrl-RS"/>
+              </w:rPr>
+              <w:t>.</w:t>
             </w:r>
           </w:p>
         </w:tc>
@@ -723,6 +736,9 @@
               <w:pStyle w:val="Subtitle"/>
             </w:pPr>
             <w:r>
+              <w:rPr>
+                <w:color w:val="595959" w:themeColor="text1" w:themeTint="A6"/>
+              </w:rPr>
               <w:t>14.04.2021.</w:t>
             </w:r>
           </w:p>
@@ -802,10 +818,14 @@
           </w:tcPr>
           <w:p>
             <w:pPr>
+              <w:pStyle w:val="Subtitle"/>
               <w:rPr>
                 <w:lang w:val="sr-Cyrl-RS"/>
               </w:rPr>
             </w:pPr>
+            <w:r>
+              <w:t>31.05.2021.</w:t>
+            </w:r>
           </w:p>
         </w:tc>
         <w:tc>
@@ -818,6 +838,12 @@
                 <w:lang w:val="sr-Cyrl-RS"/>
               </w:rPr>
             </w:pPr>
+            <w:r>
+              <w:rPr>
+                <w:lang w:val="sr-Cyrl-RS"/>
+              </w:rPr>
+              <w:t>2.1.</w:t>
+            </w:r>
           </w:p>
         </w:tc>
         <w:tc>
@@ -826,10 +852,19 @@
           </w:tcPr>
           <w:p>
             <w:pPr>
+              <w:pStyle w:val="Subtitle"/>
               <w:rPr>
                 <w:lang w:val="sr-Cyrl-RS"/>
               </w:rPr>
             </w:pPr>
+            <w:r>
+              <w:rPr>
+                <w:lang w:val="sr-Cyrl-RS"/>
+              </w:rPr>
+              <w:t>Опис и ток догађаја</w:t>
+            </w:r>
+            <w:bookmarkStart w:id="2" w:name="_GoBack"/>
+            <w:bookmarkEnd w:id="2"/>
           </w:p>
         </w:tc>
         <w:tc>
@@ -838,10 +873,17 @@
           </w:tcPr>
           <w:p>
             <w:pPr>
+              <w:pStyle w:val="Subtitle"/>
               <w:rPr>
                 <w:lang w:val="sr-Cyrl-RS"/>
               </w:rPr>
             </w:pPr>
+            <w:r>
+              <w:rPr>
+                <w:lang w:val="sr-Cyrl-RS"/>
+              </w:rPr>
+              <w:t>Недим Јукић 0088/2018</w:t>
+            </w:r>
           </w:p>
         </w:tc>
       </w:tr>
@@ -2068,8 +2110,8 @@
           <w:lang w:val="sr-Cyrl-RS"/>
         </w:rPr>
       </w:pPr>
-      <w:bookmarkStart w:id="2" w:name="_Toc67585070"/>
-      <w:bookmarkStart w:id="3" w:name="_Toc67700666"/>
+      <w:bookmarkStart w:id="3" w:name="_Toc67585070"/>
+      <w:bookmarkStart w:id="4" w:name="_Toc67700666"/>
       <w:r>
         <w:rPr>
           <w:color w:val="ED7D31" w:themeColor="accent2"/>
@@ -2077,8 +2119,8 @@
         </w:rPr>
         <w:t>Увод</w:t>
       </w:r>
-      <w:bookmarkEnd w:id="2"/>
       <w:bookmarkEnd w:id="3"/>
+      <w:bookmarkEnd w:id="4"/>
     </w:p>
     <w:p>
       <w:pPr>
@@ -2106,8 +2148,8 @@
         </w:rPr>
         <w:t xml:space="preserve"> </w:t>
       </w:r>
-      <w:bookmarkStart w:id="4" w:name="_Toc67585071"/>
-      <w:bookmarkStart w:id="5" w:name="_Toc67700667"/>
+      <w:bookmarkStart w:id="5" w:name="_Toc67585071"/>
+      <w:bookmarkStart w:id="6" w:name="_Toc67700667"/>
       <w:r>
         <w:rPr>
           <w:color w:val="ED7D31" w:themeColor="accent2"/>
@@ -2115,8 +2157,8 @@
         </w:rPr>
         <w:t>Резиме</w:t>
       </w:r>
-      <w:bookmarkEnd w:id="4"/>
       <w:bookmarkEnd w:id="5"/>
+      <w:bookmarkEnd w:id="6"/>
     </w:p>
     <w:p>
       <w:pPr>
@@ -2163,8 +2205,8 @@
         </w:rPr>
         <w:t xml:space="preserve"> </w:t>
       </w:r>
-      <w:bookmarkStart w:id="6" w:name="_Toc67585072"/>
-      <w:bookmarkStart w:id="7" w:name="_Toc67700668"/>
+      <w:bookmarkStart w:id="7" w:name="_Toc67585072"/>
+      <w:bookmarkStart w:id="8" w:name="_Toc67700668"/>
       <w:r>
         <w:rPr>
           <w:color w:val="ED7D31" w:themeColor="accent2"/>
@@ -2172,8 +2214,8 @@
         </w:rPr>
         <w:t>Намена документа и циљне групе</w:t>
       </w:r>
-      <w:bookmarkEnd w:id="6"/>
       <w:bookmarkEnd w:id="7"/>
+      <w:bookmarkEnd w:id="8"/>
     </w:p>
     <w:p>
       <w:pPr>
@@ -2208,8 +2250,8 @@
         </w:rPr>
         <w:t xml:space="preserve"> </w:t>
       </w:r>
-      <w:bookmarkStart w:id="8" w:name="_Toc67585073"/>
-      <w:bookmarkStart w:id="9" w:name="_Toc67700669"/>
+      <w:bookmarkStart w:id="9" w:name="_Toc67585073"/>
+      <w:bookmarkStart w:id="10" w:name="_Toc67700669"/>
       <w:r>
         <w:rPr>
           <w:color w:val="ED7D31" w:themeColor="accent2"/>
@@ -2217,8 +2259,8 @@
         </w:rPr>
         <w:t>Рефернеце</w:t>
       </w:r>
-      <w:bookmarkEnd w:id="8"/>
       <w:bookmarkEnd w:id="9"/>
+      <w:bookmarkEnd w:id="10"/>
     </w:p>
     <w:p>
       <w:pPr>
@@ -2275,8 +2317,8 @@
         </w:rPr>
         <w:t xml:space="preserve"> </w:t>
       </w:r>
-      <w:bookmarkStart w:id="10" w:name="_Toc67585074"/>
-      <w:bookmarkStart w:id="11" w:name="_Toc67700670"/>
+      <w:bookmarkStart w:id="11" w:name="_Toc67585074"/>
+      <w:bookmarkStart w:id="12" w:name="_Toc67700670"/>
       <w:r>
         <w:rPr>
           <w:color w:val="ED7D31" w:themeColor="accent2"/>
@@ -2284,8 +2326,8 @@
         </w:rPr>
         <w:t>Отворена питања</w:t>
       </w:r>
-      <w:bookmarkEnd w:id="10"/>
       <w:bookmarkEnd w:id="11"/>
+      <w:bookmarkEnd w:id="12"/>
     </w:p>
     <w:tbl>
       <w:tblPr>
@@ -2439,8 +2481,8 @@
           <w:lang w:val="sr-Cyrl-RS"/>
         </w:rPr>
       </w:pPr>
-      <w:bookmarkStart w:id="12" w:name="_Toc67585075"/>
-      <w:bookmarkStart w:id="13" w:name="_Toc67700671"/>
+      <w:bookmarkStart w:id="13" w:name="_Toc67585075"/>
+      <w:bookmarkStart w:id="14" w:name="_Toc67700671"/>
       <w:r>
         <w:rPr>
           <w:color w:val="ED7D31" w:themeColor="accent2"/>
@@ -2448,8 +2490,8 @@
         </w:rPr>
         <w:t>Сценарио регистровања новог грађанина</w:t>
       </w:r>
-      <w:bookmarkEnd w:id="12"/>
       <w:bookmarkEnd w:id="13"/>
+      <w:bookmarkEnd w:id="14"/>
     </w:p>
     <w:p>
       <w:pPr>
@@ -2470,8 +2512,8 @@
           <w:lang w:val="sr-Cyrl-RS"/>
         </w:rPr>
       </w:pPr>
-      <w:bookmarkStart w:id="14" w:name="_Toc67585076"/>
-      <w:bookmarkStart w:id="15" w:name="_Toc67700672"/>
+      <w:bookmarkStart w:id="15" w:name="_Toc67585076"/>
+      <w:bookmarkStart w:id="16" w:name="_Toc67700672"/>
       <w:r>
         <w:rPr>
           <w:color w:val="ED7D31" w:themeColor="accent2"/>
@@ -2479,8 +2521,8 @@
         </w:rPr>
         <w:t>Кратак опис</w:t>
       </w:r>
-      <w:bookmarkEnd w:id="14"/>
       <w:bookmarkEnd w:id="15"/>
+      <w:bookmarkEnd w:id="16"/>
     </w:p>
     <w:p>
       <w:pPr>
@@ -2539,8 +2581,6 @@
         </w:rPr>
         <w:t>, број телефона, адресу и место</w:t>
       </w:r>
-      <w:bookmarkStart w:id="16" w:name="_GoBack"/>
-      <w:bookmarkEnd w:id="16"/>
       <w:r>
         <w:rPr>
           <w:noProof/>
@@ -6503,7 +6543,7 @@
 </file>
 
 <file path=customXml/itemProps1.xml><?xml version="1.0" encoding="utf-8"?>
-<ds:datastoreItem xmlns:ds="http://schemas.openxmlformats.org/officeDocument/2006/customXml" ds:itemID="{88D17799-7ADD-4DE2-B4D6-08AC617E936F}">
+<ds:datastoreItem xmlns:ds="http://schemas.openxmlformats.org/officeDocument/2006/customXml" ds:itemID="{EBC43F73-CEDA-4ECD-BC3B-B2C978B22EFD}">
   <ds:schemaRefs>
     <ds:schemaRef ds:uri="http://schemas.openxmlformats.org/officeDocument/2006/bibliography"/>
   </ds:schemaRefs>

</xml_diff>

<commit_message>
ADD: Urađene prve 4 funkcionalnosti
</commit_message>
<xml_diff>
--- a/Dokumentacija/Radne verzije fajlova/SSU/SSU funkcionalnost 5.1.docx
+++ b/Dokumentacija/Radne verzije fajlova/SSU/SSU funkcionalnost 5.1.docx
@@ -490,8 +490,10 @@
         </w:rPr>
         <w:t>измена</w:t>
       </w:r>
+      <w:bookmarkStart w:id="2" w:name="_GoBack"/>
       <w:bookmarkEnd w:id="0"/>
       <w:bookmarkEnd w:id="1"/>
+      <w:bookmarkEnd w:id="2"/>
       <w:proofErr w:type="spellEnd"/>
     </w:p>
     <w:tbl>
@@ -863,8 +865,6 @@
               </w:rPr>
               <w:t>Опис и ток догађаја</w:t>
             </w:r>
-            <w:bookmarkStart w:id="2" w:name="_GoBack"/>
-            <w:bookmarkEnd w:id="2"/>
           </w:p>
         </w:tc>
         <w:tc>
@@ -897,10 +897,11 @@
           </w:tcPr>
           <w:p>
             <w:pPr>
-              <w:rPr>
-                <w:lang w:val="sr-Cyrl-RS"/>
-              </w:rPr>
+              <w:pStyle w:val="Subtitle"/>
             </w:pPr>
+            <w:r>
+              <w:t>04.06.2021.</w:t>
+            </w:r>
           </w:p>
         </w:tc>
         <w:tc>
@@ -909,10 +910,11 @@
           </w:tcPr>
           <w:p>
             <w:pPr>
-              <w:rPr>
-                <w:lang w:val="sr-Cyrl-RS"/>
-              </w:rPr>
+              <w:pStyle w:val="Subtitle"/>
             </w:pPr>
+            <w:r>
+              <w:t>2.2.</w:t>
+            </w:r>
           </w:p>
         </w:tc>
         <w:tc>
@@ -921,10 +923,20 @@
           </w:tcPr>
           <w:p>
             <w:pPr>
+              <w:pStyle w:val="Subtitle"/>
               <w:rPr>
                 <w:lang w:val="sr-Cyrl-RS"/>
               </w:rPr>
             </w:pPr>
+            <w:r>
+              <w:t>O</w:t>
+            </w:r>
+            <w:r>
+              <w:rPr>
+                <w:lang w:val="sr-Cyrl-RS"/>
+              </w:rPr>
+              <w:t>пис и ток догађаја</w:t>
+            </w:r>
           </w:p>
         </w:tc>
         <w:tc>
@@ -933,10 +945,30 @@
           </w:tcPr>
           <w:p>
             <w:pPr>
+              <w:pStyle w:val="Subtitle"/>
               <w:rPr>
                 <w:lang w:val="sr-Cyrl-RS"/>
               </w:rPr>
             </w:pPr>
+            <w:proofErr w:type="spellStart"/>
+            <w:r>
+              <w:t>Недим</w:t>
+            </w:r>
+            <w:proofErr w:type="spellEnd"/>
+            <w:r>
+              <w:t xml:space="preserve"> </w:t>
+            </w:r>
+            <w:proofErr w:type="spellStart"/>
+            <w:r>
+              <w:t>Јукић</w:t>
+            </w:r>
+            <w:proofErr w:type="spellEnd"/>
+            <w:r>
+              <w:rPr>
+                <w:lang w:val="sr-Cyrl-RS"/>
+              </w:rPr>
+              <w:t xml:space="preserve"> 0088/2018</w:t>
+            </w:r>
           </w:p>
         </w:tc>
       </w:tr>
@@ -2565,13 +2597,20 @@
           <w:noProof/>
           <w:lang w:val="sr-Cyrl-RS"/>
         </w:rPr>
-        <w:t xml:space="preserve">у, ЛБО са здравствене књижице, </w:t>
+        <w:t>у,</w:t>
       </w:r>
       <w:r>
         <w:rPr>
           <w:noProof/>
           <w:lang w:val="sr-Cyrl-RS"/>
         </w:rPr>
+        <w:t xml:space="preserve"> </w:t>
+      </w:r>
+      <w:r>
+        <w:rPr>
+          <w:noProof/>
+          <w:lang w:val="sr-Cyrl-RS"/>
+        </w:rPr>
         <w:t>свој ЈМБГ</w:t>
       </w:r>
       <w:r>
@@ -2586,7 +2625,14 @@
           <w:noProof/>
           <w:lang w:val="sr-Cyrl-RS"/>
         </w:rPr>
-        <w:t>. ЈМБГ и ЛБО ће бити упоређивани са подацима из базе како се не би  направио налог који већ постоји или манипулисање лажним подацима. Корисничко име мора бити јединствено за сваког грађанина.</w:t>
+        <w:t>. ЈМБГ</w:t>
+      </w:r>
+      <w:r>
+        <w:rPr>
+          <w:noProof/>
+          <w:lang w:val="sr-Cyrl-RS"/>
+        </w:rPr>
+        <w:t xml:space="preserve"> ће бити упоређивани са подацима из базе како се не би  направио налог који већ постоји или манипулисање лажним подацима. Корисничко име мора бити јединствено за сваког грађанина.</w:t>
       </w:r>
     </w:p>
     <w:p>
@@ -2740,7 +2786,6 @@
         <w:rPr>
           <w:lang w:val="sr-Cyrl-RS"/>
         </w:rPr>
-        <w:lastRenderedPageBreak/>
         <w:t>Име</w:t>
       </w:r>
     </w:p>
@@ -2760,6 +2805,7 @@
         <w:rPr>
           <w:lang w:val="sr-Cyrl-RS"/>
         </w:rPr>
+        <w:lastRenderedPageBreak/>
         <w:t>Презиме</w:t>
       </w:r>
     </w:p>
@@ -2831,7 +2877,7 @@
         <w:rPr>
           <w:lang w:val="sr-Cyrl-RS"/>
         </w:rPr>
-        <w:t>Потврду лозинке</w:t>
+        <w:t>Потврду лозинкe</w:t>
       </w:r>
     </w:p>
     <w:p>
@@ -2850,7 +2896,7 @@
         <w:rPr>
           <w:lang w:val="sr-Cyrl-RS"/>
         </w:rPr>
-        <w:t>ЛБО са здраствене књижице</w:t>
+        <w:t>ЈМВГ</w:t>
       </w:r>
     </w:p>
     <w:p>
@@ -2869,7 +2915,7 @@
         <w:rPr>
           <w:lang w:val="sr-Cyrl-RS"/>
         </w:rPr>
-        <w:t>ЈМВГ</w:t>
+        <w:t>Број телефона</w:t>
       </w:r>
     </w:p>
     <w:p>
@@ -2888,45 +2934,7 @@
         <w:rPr>
           <w:lang w:val="sr-Cyrl-RS"/>
         </w:rPr>
-        <w:t>Број телефона</w:t>
-      </w:r>
-    </w:p>
-    <w:p>
-      <w:pPr>
-        <w:pStyle w:val="ListParagraph"/>
-        <w:numPr>
-          <w:ilvl w:val="0"/>
-          <w:numId w:val="24"/>
-        </w:numPr>
-        <w:spacing w:line="256" w:lineRule="auto"/>
-        <w:rPr>
-          <w:lang w:val="sr-Cyrl-RS"/>
-        </w:rPr>
-      </w:pPr>
-      <w:r>
-        <w:rPr>
-          <w:lang w:val="sr-Cyrl-RS"/>
-        </w:rPr>
         <w:t>Адресу</w:t>
-      </w:r>
-    </w:p>
-    <w:p>
-      <w:pPr>
-        <w:pStyle w:val="ListParagraph"/>
-        <w:numPr>
-          <w:ilvl w:val="0"/>
-          <w:numId w:val="24"/>
-        </w:numPr>
-        <w:spacing w:line="256" w:lineRule="auto"/>
-        <w:rPr>
-          <w:lang w:val="sr-Cyrl-RS"/>
-        </w:rPr>
-      </w:pPr>
-      <w:r>
-        <w:rPr>
-          <w:lang w:val="sr-Cyrl-RS"/>
-        </w:rPr>
-        <w:t>Место</w:t>
       </w:r>
     </w:p>
     <w:p>
@@ -6543,7 +6551,7 @@
 </file>
 
 <file path=customXml/itemProps1.xml><?xml version="1.0" encoding="utf-8"?>
-<ds:datastoreItem xmlns:ds="http://schemas.openxmlformats.org/officeDocument/2006/customXml" ds:itemID="{EBC43F73-CEDA-4ECD-BC3B-B2C978B22EFD}">
+<ds:datastoreItem xmlns:ds="http://schemas.openxmlformats.org/officeDocument/2006/customXml" ds:itemID="{06181115-2A44-45E9-A658-1E5EF03C5BFD}">
   <ds:schemaRefs>
     <ds:schemaRef ds:uri="http://schemas.openxmlformats.org/officeDocument/2006/bibliography"/>
   </ds:schemaRefs>

</xml_diff>